<commit_message>
added dummy code for front-end
</commit_message>
<xml_diff>
--- a/DevelopementSteps.docx
+++ b/DevelopementSteps.docx
@@ -2,6 +2,19 @@
 <file path=word/document.xml><?xml version="1.0" encoding="utf-8"?>
 <w:document xmlns:ve="http://schemas.openxmlformats.org/markup-compatibility/2006" xmlns:o="urn:schemas-microsoft-com:office:office" xmlns:r="http://schemas.openxmlformats.org/officeDocument/2006/relationships" xmlns:m="http://schemas.openxmlformats.org/officeDocument/2006/math" xmlns:v="urn:schemas-microsoft-com:vml" xmlns:wp="http://schemas.openxmlformats.org/drawingml/2006/wordprocessingDrawing" xmlns:w10="urn:schemas-microsoft-com:office:word" xmlns:w="http://schemas.openxmlformats.org/wordprocessingml/2006/main" xmlns:wne="http://schemas.microsoft.com/office/word/2006/wordml">
   <w:body>
+    <w:p>
+      <w:pPr>
+        <w:rPr>
+          <w:lang w:val="en-US"/>
+        </w:rPr>
+      </w:pPr>
+      <w:r>
+        <w:rPr>
+          <w:lang w:val="en-US"/>
+        </w:rPr>
+        <w:t>Backend</w:t>
+      </w:r>
+    </w:p>
     <w:p>
       <w:pPr>
         <w:rPr>
@@ -377,6 +390,26 @@
         </w:rPr>
         <w:t>Afv6GxR1eTt5B1xU7HXVETLlhJUbiRFRypHDCyD2oy9rdk931ePbcy32cMfSCc8S9bEu6I9grHpO9zc7</w:t>
       </w:r>
+    </w:p>
+    <w:p>
+      <w:pPr>
+        <w:rPr>
+          <w:lang w:val="en-US"/>
+        </w:rPr>
+      </w:pPr>
+      <w:r>
+        <w:rPr>
+          <w:lang w:val="en-US"/>
+        </w:rPr>
+        <w:t>Frontend</w:t>
+      </w:r>
+    </w:p>
+    <w:p>
+      <w:pPr>
+        <w:rPr>
+          <w:lang w:val="en-US"/>
+        </w:rPr>
+      </w:pPr>
     </w:p>
     <w:p>
       <w:pPr>

</xml_diff>

<commit_message>
stabilized front-end and basic css
</commit_message>
<xml_diff>
--- a/DevelopementSteps.docx
+++ b/DevelopementSteps.docx
@@ -5,11 +5,13 @@
     <w:p>
       <w:pPr>
         <w:rPr>
-          <w:lang w:val="en-US"/>
-        </w:rPr>
-      </w:pPr>
-      <w:r>
-        <w:rPr>
+          <w:rFonts w:cstheme="minorHAnsi"/>
+          <w:lang w:val="en-US"/>
+        </w:rPr>
+      </w:pPr>
+      <w:r>
+        <w:rPr>
+          <w:rFonts w:cstheme="minorHAnsi"/>
           <w:lang w:val="en-US"/>
         </w:rPr>
         <w:t>Backend</w:t>
@@ -18,12 +20,14 @@
     <w:p>
       <w:pPr>
         <w:rPr>
+          <w:rFonts w:cstheme="minorHAnsi"/>
           <w:lang w:val="en-US"/>
         </w:rPr>
       </w:pPr>
       <w:proofErr w:type="spellStart"/>
       <w:r>
         <w:rPr>
+          <w:rFonts w:cstheme="minorHAnsi"/>
           <w:lang w:val="en-US"/>
         </w:rPr>
         <w:t>MongoDb</w:t>
@@ -33,11 +37,13 @@
     <w:p>
       <w:pPr>
         <w:rPr>
-          <w:lang w:val="en-US"/>
-        </w:rPr>
-      </w:pPr>
-      <w:r>
-        <w:rPr>
+          <w:rFonts w:cstheme="minorHAnsi"/>
+          <w:lang w:val="en-US"/>
+        </w:rPr>
+      </w:pPr>
+      <w:r>
+        <w:rPr>
+          <w:rFonts w:cstheme="minorHAnsi"/>
           <w:noProof/>
           <w:lang w:eastAsia="ro-RO"/>
         </w:rPr>
@@ -91,11 +97,13 @@
     <w:p>
       <w:pPr>
         <w:rPr>
-          <w:lang w:val="en-US"/>
-        </w:rPr>
-      </w:pPr>
-      <w:r>
-        <w:rPr>
+          <w:rFonts w:cstheme="minorHAnsi"/>
+          <w:lang w:val="en-US"/>
+        </w:rPr>
+      </w:pPr>
+      <w:r>
+        <w:rPr>
+          <w:rFonts w:cstheme="minorHAnsi"/>
           <w:noProof/>
           <w:lang w:eastAsia="ro-RO"/>
         </w:rPr>
@@ -149,11 +157,13 @@
     <w:p>
       <w:pPr>
         <w:rPr>
-          <w:lang w:val="en-US"/>
-        </w:rPr>
-      </w:pPr>
-      <w:r>
-        <w:rPr>
+          <w:rFonts w:cstheme="minorHAnsi"/>
+          <w:lang w:val="en-US"/>
+        </w:rPr>
+      </w:pPr>
+      <w:r>
+        <w:rPr>
+          <w:rFonts w:cstheme="minorHAnsi"/>
           <w:noProof/>
           <w:lang w:eastAsia="ro-RO"/>
         </w:rPr>
@@ -207,6 +217,7 @@
     <w:p>
       <w:pPr>
         <w:rPr>
+          <w:rFonts w:cstheme="minorHAnsi"/>
           <w:lang w:val="en-US"/>
         </w:rPr>
       </w:pPr>
@@ -214,6 +225,7 @@
       <w:proofErr w:type="gramStart"/>
       <w:r>
         <w:rPr>
+          <w:rFonts w:cstheme="minorHAnsi"/>
           <w:lang w:val="en-US"/>
         </w:rPr>
         <w:t>npm</w:t>
@@ -222,6 +234,7 @@
       <w:proofErr w:type="gramEnd"/>
       <w:r>
         <w:rPr>
+          <w:rFonts w:cstheme="minorHAnsi"/>
           <w:lang w:val="en-US"/>
         </w:rPr>
         <w:t xml:space="preserve"> run dev</w:t>
@@ -230,11 +243,13 @@
     <w:p>
       <w:pPr>
         <w:rPr>
-          <w:lang w:val="en-US"/>
-        </w:rPr>
-      </w:pPr>
-      <w:r>
-        <w:rPr>
+          <w:rFonts w:cstheme="minorHAnsi"/>
+          <w:lang w:val="en-US"/>
+        </w:rPr>
+      </w:pPr>
+      <w:r>
+        <w:rPr>
+          <w:rFonts w:cstheme="minorHAnsi"/>
           <w:noProof/>
           <w:lang w:eastAsia="ro-RO"/>
         </w:rPr>
@@ -288,11 +303,13 @@
     <w:p>
       <w:pPr>
         <w:rPr>
-          <w:lang w:val="en-US"/>
-        </w:rPr>
-      </w:pPr>
-      <w:r>
-        <w:rPr>
+          <w:rFonts w:cstheme="minorHAnsi"/>
+          <w:lang w:val="en-US"/>
+        </w:rPr>
+      </w:pPr>
+      <w:r>
+        <w:rPr>
+          <w:rFonts w:cstheme="minorHAnsi"/>
           <w:noProof/>
           <w:lang w:eastAsia="ro-RO"/>
         </w:rPr>
@@ -347,12 +364,14 @@
     <w:p>
       <w:pPr>
         <w:rPr>
+          <w:rFonts w:cstheme="minorHAnsi"/>
           <w:lang w:val="en-US"/>
         </w:rPr>
       </w:pPr>
       <w:proofErr w:type="spellStart"/>
       <w:r>
         <w:rPr>
+          <w:rFonts w:cstheme="minorHAnsi"/>
           <w:lang w:val="en-US"/>
         </w:rPr>
         <w:t>Paypal</w:t>
@@ -360,6 +379,7 @@
       <w:proofErr w:type="spellEnd"/>
       <w:r>
         <w:rPr>
+          <w:rFonts w:cstheme="minorHAnsi"/>
           <w:lang w:val="en-US"/>
         </w:rPr>
         <w:t xml:space="preserve"> account</w:t>
@@ -368,11 +388,13 @@
     <w:p>
       <w:pPr>
         <w:rPr>
-          <w:lang w:val="en-US"/>
-        </w:rPr>
-      </w:pPr>
-      <w:r>
-        <w:rPr>
+          <w:rFonts w:cstheme="minorHAnsi"/>
+          <w:lang w:val="en-US"/>
+        </w:rPr>
+      </w:pPr>
+      <w:r>
+        <w:rPr>
+          <w:rFonts w:cstheme="minorHAnsi"/>
           <w:lang w:val="en-US"/>
         </w:rPr>
         <w:t>https://developer.paypal.com/dashboard/applications/sandbox</w:t>
@@ -381,11 +403,13 @@
     <w:p>
       <w:pPr>
         <w:rPr>
-          <w:lang w:val="en-US"/>
-        </w:rPr>
-      </w:pPr>
-      <w:r>
-        <w:rPr>
+          <w:rFonts w:cstheme="minorHAnsi"/>
+          <w:lang w:val="en-US"/>
+        </w:rPr>
+      </w:pPr>
+      <w:r>
+        <w:rPr>
+          <w:rFonts w:cstheme="minorHAnsi"/>
           <w:lang w:val="en-US"/>
         </w:rPr>
         <w:t>Afv6GxR1eTt5B1xU7HXVETLlhJUbiRFRypHDCyD2oy9rdk931ePbcy32cMfSCc8S9bEu6I9grHpO9zc7</w:t>
@@ -394,32 +418,426 @@
     <w:p>
       <w:pPr>
         <w:rPr>
-          <w:lang w:val="en-US"/>
-        </w:rPr>
-      </w:pPr>
-      <w:r>
-        <w:rPr>
+          <w:rFonts w:cstheme="minorHAnsi"/>
+          <w:lang w:val="en-US"/>
+        </w:rPr>
+      </w:pPr>
+      <w:r>
+        <w:rPr>
+          <w:rFonts w:cstheme="minorHAnsi"/>
           <w:lang w:val="en-US"/>
         </w:rPr>
         <w:t>Frontend</w:t>
       </w:r>
     </w:p>
+    <w:tbl>
+      <w:tblPr>
+        <w:tblStyle w:val="TableGrid"/>
+        <w:tblW w:w="0" w:type="auto"/>
+        <w:tblLook w:val="04A0"/>
+      </w:tblPr>
+      <w:tblGrid>
+        <w:gridCol w:w="2087"/>
+        <w:gridCol w:w="2244"/>
+      </w:tblGrid>
+      <w:tr>
+        <w:tc>
+          <w:tcPr>
+            <w:tcW w:w="0" w:type="auto"/>
+            <w:hideMark/>
+          </w:tcPr>
+          <w:p>
+            <w:pPr>
+              <w:rPr>
+                <w:rFonts w:eastAsia="Times New Roman" w:cstheme="minorHAnsi"/>
+                <w:b/>
+                <w:bCs/>
+                <w:sz w:val="24"/>
+                <w:szCs w:val="24"/>
+                <w:lang w:eastAsia="ro-RO"/>
+              </w:rPr>
+            </w:pPr>
+            <w:r>
+              <w:rPr>
+                <w:rFonts w:eastAsia="Times New Roman" w:cstheme="minorHAnsi"/>
+                <w:b/>
+                <w:bCs/>
+                <w:sz w:val="24"/>
+                <w:szCs w:val="24"/>
+                <w:lang w:eastAsia="ro-RO"/>
+              </w:rPr>
+              <w:t>Purpose</w:t>
+            </w:r>
+          </w:p>
+        </w:tc>
+        <w:tc>
+          <w:tcPr>
+            <w:tcW w:w="0" w:type="auto"/>
+            <w:hideMark/>
+          </w:tcPr>
+          <w:p>
+            <w:pPr>
+              <w:rPr>
+                <w:rFonts w:eastAsia="Times New Roman" w:cstheme="minorHAnsi"/>
+                <w:b/>
+                <w:bCs/>
+                <w:sz w:val="24"/>
+                <w:szCs w:val="24"/>
+                <w:lang w:eastAsia="ro-RO"/>
+              </w:rPr>
+            </w:pPr>
+            <w:r>
+              <w:rPr>
+                <w:rFonts w:eastAsia="Times New Roman" w:cstheme="minorHAnsi"/>
+                <w:b/>
+                <w:bCs/>
+                <w:sz w:val="24"/>
+                <w:szCs w:val="24"/>
+                <w:lang w:eastAsia="ro-RO"/>
+              </w:rPr>
+              <w:t>Library</w:t>
+            </w:r>
+          </w:p>
+        </w:tc>
+      </w:tr>
+      <w:tr>
+        <w:tc>
+          <w:tcPr>
+            <w:tcW w:w="0" w:type="auto"/>
+            <w:hideMark/>
+          </w:tcPr>
+          <w:p>
+            <w:pPr>
+              <w:rPr>
+                <w:rFonts w:eastAsia="Times New Roman" w:cstheme="minorHAnsi"/>
+                <w:sz w:val="24"/>
+                <w:szCs w:val="24"/>
+                <w:lang w:eastAsia="ro-RO"/>
+              </w:rPr>
+            </w:pPr>
+            <w:r>
+              <w:rPr>
+                <w:rFonts w:eastAsia="Times New Roman" w:cstheme="minorHAnsi"/>
+                <w:sz w:val="24"/>
+                <w:szCs w:val="24"/>
+                <w:lang w:eastAsia="ro-RO"/>
+              </w:rPr>
+              <w:t>UI</w:t>
+            </w:r>
+          </w:p>
+        </w:tc>
+        <w:tc>
+          <w:tcPr>
+            <w:tcW w:w="0" w:type="auto"/>
+            <w:hideMark/>
+          </w:tcPr>
+          <w:p>
+            <w:pPr>
+              <w:rPr>
+                <w:rFonts w:eastAsia="Times New Roman" w:cstheme="minorHAnsi"/>
+                <w:sz w:val="24"/>
+                <w:szCs w:val="24"/>
+                <w:lang w:eastAsia="ro-RO"/>
+              </w:rPr>
+            </w:pPr>
+            <w:r>
+              <w:rPr>
+                <w:rFonts w:eastAsia="Times New Roman" w:cstheme="minorHAnsi"/>
+                <w:sz w:val="24"/>
+                <w:szCs w:val="24"/>
+                <w:lang w:eastAsia="ro-RO"/>
+              </w:rPr>
+              <w:t>React.js (with hooks)</w:t>
+            </w:r>
+          </w:p>
+        </w:tc>
+      </w:tr>
+      <w:tr>
+        <w:tc>
+          <w:tcPr>
+            <w:tcW w:w="0" w:type="auto"/>
+            <w:hideMark/>
+          </w:tcPr>
+          <w:p>
+            <w:pPr>
+              <w:rPr>
+                <w:rFonts w:eastAsia="Times New Roman" w:cstheme="minorHAnsi"/>
+                <w:sz w:val="24"/>
+                <w:szCs w:val="24"/>
+                <w:lang w:eastAsia="ro-RO"/>
+              </w:rPr>
+            </w:pPr>
+            <w:r>
+              <w:rPr>
+                <w:rFonts w:eastAsia="Times New Roman" w:cstheme="minorHAnsi"/>
+                <w:sz w:val="24"/>
+                <w:szCs w:val="24"/>
+                <w:lang w:eastAsia="ro-RO"/>
+              </w:rPr>
+              <w:t>State Management</w:t>
+            </w:r>
+          </w:p>
+        </w:tc>
+        <w:tc>
+          <w:tcPr>
+            <w:tcW w:w="0" w:type="auto"/>
+            <w:hideMark/>
+          </w:tcPr>
+          <w:p>
+            <w:pPr>
+              <w:rPr>
+                <w:rFonts w:eastAsia="Times New Roman" w:cstheme="minorHAnsi"/>
+                <w:sz w:val="24"/>
+                <w:szCs w:val="24"/>
+                <w:lang w:eastAsia="ro-RO"/>
+              </w:rPr>
+            </w:pPr>
+            <w:r>
+              <w:rPr>
+                <w:rFonts w:eastAsia="Times New Roman" w:cstheme="minorHAnsi"/>
+                <w:sz w:val="24"/>
+                <w:szCs w:val="24"/>
+                <w:lang w:eastAsia="ro-RO"/>
+              </w:rPr>
+              <w:t>Redux Toolkit</w:t>
+            </w:r>
+          </w:p>
+        </w:tc>
+      </w:tr>
+      <w:tr>
+        <w:tc>
+          <w:tcPr>
+            <w:tcW w:w="0" w:type="auto"/>
+            <w:hideMark/>
+          </w:tcPr>
+          <w:p>
+            <w:pPr>
+              <w:rPr>
+                <w:rFonts w:eastAsia="Times New Roman" w:cstheme="minorHAnsi"/>
+                <w:sz w:val="24"/>
+                <w:szCs w:val="24"/>
+                <w:lang w:eastAsia="ro-RO"/>
+              </w:rPr>
+            </w:pPr>
+            <w:r>
+              <w:rPr>
+                <w:rFonts w:eastAsia="Times New Roman" w:cstheme="minorHAnsi"/>
+                <w:sz w:val="24"/>
+                <w:szCs w:val="24"/>
+                <w:lang w:eastAsia="ro-RO"/>
+              </w:rPr>
+              <w:t>Routing</w:t>
+            </w:r>
+          </w:p>
+        </w:tc>
+        <w:tc>
+          <w:tcPr>
+            <w:tcW w:w="0" w:type="auto"/>
+            <w:hideMark/>
+          </w:tcPr>
+          <w:p>
+            <w:pPr>
+              <w:rPr>
+                <w:rFonts w:eastAsia="Times New Roman" w:cstheme="minorHAnsi"/>
+                <w:sz w:val="24"/>
+                <w:szCs w:val="24"/>
+                <w:lang w:eastAsia="ro-RO"/>
+              </w:rPr>
+            </w:pPr>
+            <w:r>
+              <w:rPr>
+                <w:rFonts w:eastAsia="Times New Roman" w:cstheme="minorHAnsi"/>
+                <w:sz w:val="24"/>
+                <w:szCs w:val="24"/>
+                <w:lang w:eastAsia="ro-RO"/>
+              </w:rPr>
+              <w:t>React Router DOM</w:t>
+            </w:r>
+          </w:p>
+        </w:tc>
+      </w:tr>
+      <w:tr>
+        <w:tc>
+          <w:tcPr>
+            <w:tcW w:w="0" w:type="auto"/>
+            <w:hideMark/>
+          </w:tcPr>
+          <w:p>
+            <w:pPr>
+              <w:rPr>
+                <w:rFonts w:eastAsia="Times New Roman" w:cstheme="minorHAnsi"/>
+                <w:sz w:val="24"/>
+                <w:szCs w:val="24"/>
+                <w:lang w:eastAsia="ro-RO"/>
+              </w:rPr>
+            </w:pPr>
+            <w:r>
+              <w:rPr>
+                <w:rFonts w:eastAsia="Times New Roman" w:cstheme="minorHAnsi"/>
+                <w:sz w:val="24"/>
+                <w:szCs w:val="24"/>
+                <w:lang w:eastAsia="ro-RO"/>
+              </w:rPr>
+              <w:t>HTTP Client</w:t>
+            </w:r>
+          </w:p>
+        </w:tc>
+        <w:tc>
+          <w:tcPr>
+            <w:tcW w:w="0" w:type="auto"/>
+            <w:hideMark/>
+          </w:tcPr>
+          <w:p>
+            <w:pPr>
+              <w:rPr>
+                <w:rFonts w:eastAsia="Times New Roman" w:cstheme="minorHAnsi"/>
+                <w:sz w:val="24"/>
+                <w:szCs w:val="24"/>
+                <w:lang w:eastAsia="ro-RO"/>
+              </w:rPr>
+            </w:pPr>
+            <w:r>
+              <w:rPr>
+                <w:rFonts w:eastAsia="Times New Roman" w:cstheme="minorHAnsi"/>
+                <w:sz w:val="24"/>
+                <w:szCs w:val="24"/>
+                <w:lang w:eastAsia="ro-RO"/>
+              </w:rPr>
+              <w:t>Axios</w:t>
+            </w:r>
+          </w:p>
+        </w:tc>
+      </w:tr>
+      <w:tr>
+        <w:tc>
+          <w:tcPr>
+            <w:tcW w:w="0" w:type="auto"/>
+            <w:hideMark/>
+          </w:tcPr>
+          <w:p>
+            <w:pPr>
+              <w:rPr>
+                <w:rFonts w:eastAsia="Times New Roman" w:cstheme="minorHAnsi"/>
+                <w:sz w:val="24"/>
+                <w:szCs w:val="24"/>
+                <w:lang w:eastAsia="ro-RO"/>
+              </w:rPr>
+            </w:pPr>
+            <w:r>
+              <w:rPr>
+                <w:rFonts w:eastAsia="Times New Roman" w:cstheme="minorHAnsi"/>
+                <w:sz w:val="24"/>
+                <w:szCs w:val="24"/>
+                <w:lang w:eastAsia="ro-RO"/>
+              </w:rPr>
+              <w:t>Styling</w:t>
+            </w:r>
+          </w:p>
+        </w:tc>
+        <w:tc>
+          <w:tcPr>
+            <w:tcW w:w="0" w:type="auto"/>
+            <w:hideMark/>
+          </w:tcPr>
+          <w:p>
+            <w:pPr>
+              <w:rPr>
+                <w:rFonts w:eastAsia="Times New Roman" w:cstheme="minorHAnsi"/>
+                <w:sz w:val="24"/>
+                <w:szCs w:val="24"/>
+                <w:lang w:eastAsia="ro-RO"/>
+              </w:rPr>
+            </w:pPr>
+            <w:r>
+              <w:rPr>
+                <w:rFonts w:eastAsia="Times New Roman" w:cstheme="minorHAnsi"/>
+                <w:sz w:val="24"/>
+                <w:szCs w:val="24"/>
+                <w:lang w:eastAsia="ro-RO"/>
+              </w:rPr>
+              <w:t>Basic CSS</w:t>
+            </w:r>
+          </w:p>
+        </w:tc>
+      </w:tr>
+    </w:tbl>
     <w:p>
       <w:pPr>
         <w:rPr>
-          <w:lang w:val="en-US"/>
-        </w:rPr>
-      </w:pPr>
-    </w:p>
-    <w:p>
-      <w:pPr>
-        <w:rPr>
-          <w:lang w:val="en-US"/>
-        </w:rPr>
-      </w:pPr>
+          <w:rFonts w:cstheme="minorHAnsi"/>
+          <w:lang w:val="en-US"/>
+        </w:rPr>
+      </w:pPr>
+      <w:r>
+        <w:rPr>
+          <w:rFonts w:cstheme="minorHAnsi"/>
+          <w:lang w:val="en-US"/>
+        </w:rPr>
+        <w:br/>
+        <w:t>Product cards</w:t>
+      </w:r>
+      <w:r>
+        <w:rPr>
+          <w:rFonts w:cstheme="minorHAnsi"/>
+          <w:lang w:val="en-US"/>
+        </w:rPr>
+        <w:br/>
+      </w:r>
+      <w:r>
+        <w:rPr>
+          <w:rFonts w:cstheme="minorHAnsi"/>
+          <w:noProof/>
+          <w:lang w:eastAsia="ro-RO"/>
+        </w:rPr>
+        <w:drawing>
+          <wp:inline distT="0" distB="0" distL="0" distR="0">
+            <wp:extent cx="5760720" cy="1879453"/>
+            <wp:effectExtent l="19050" t="0" r="0" b="0"/>
+            <wp:docPr id="2" name="Picture 1"/>
+            <wp:cNvGraphicFramePr>
+              <a:graphicFrameLocks xmlns:a="http://schemas.openxmlformats.org/drawingml/2006/main" noChangeAspect="1"/>
+            </wp:cNvGraphicFramePr>
+            <a:graphic xmlns:a="http://schemas.openxmlformats.org/drawingml/2006/main">
+              <a:graphicData uri="http://schemas.openxmlformats.org/drawingml/2006/picture">
+                <pic:pic xmlns:pic="http://schemas.openxmlformats.org/drawingml/2006/picture">
+                  <pic:nvPicPr>
+                    <pic:cNvPr id="0" name="Picture 1"/>
+                    <pic:cNvPicPr>
+                      <a:picLocks noChangeAspect="1" noChangeArrowheads="1"/>
+                    </pic:cNvPicPr>
+                  </pic:nvPicPr>
+                  <pic:blipFill>
+                    <a:blip r:embed="rId11" cstate="print"/>
+                    <a:srcRect/>
+                    <a:stretch>
+                      <a:fillRect/>
+                    </a:stretch>
+                  </pic:blipFill>
+                  <pic:spPr bwMode="auto">
+                    <a:xfrm>
+                      <a:off x="0" y="0"/>
+                      <a:ext cx="5760720" cy="1879453"/>
+                    </a:xfrm>
+                    <a:prstGeom prst="rect">
+                      <a:avLst/>
+                    </a:prstGeom>
+                    <a:noFill/>
+                    <a:ln w="9525">
+                      <a:noFill/>
+                      <a:miter lim="800000"/>
+                      <a:headEnd/>
+                      <a:tailEnd/>
+                    </a:ln>
+                  </pic:spPr>
+                </pic:pic>
+              </a:graphicData>
+            </a:graphic>
+          </wp:inline>
+        </w:drawing>
+      </w:r>
     </w:p>
     <w:sectPr>
-      <w:footerReference w:type="default" r:id="rId11"/>
+      <w:footerReference w:type="default" r:id="rId12"/>
       <w:pgSz w:w="11906" w:h="16838"/>
       <w:pgMar w:top="1417" w:right="1417" w:bottom="1417" w:left="1417" w:header="708" w:footer="708" w:gutter="0"/>
       <w:cols w:space="708"/>
@@ -778,6 +1196,238 @@
       <w:sz w:val="16"/>
       <w:szCs w:val="16"/>
     </w:rPr>
+  </w:style>
+  <w:style w:type="table" w:styleId="TableGrid">
+    <w:name w:val="Table Grid"/>
+    <w:basedOn w:val="TableNormal"/>
+    <w:uiPriority w:val="59"/>
+    <w:rsid w:val="004548E0"/>
+    <w:pPr>
+      <w:spacing w:after="0" w:line="240" w:lineRule="auto"/>
+    </w:pPr>
+    <w:tblPr>
+      <w:tblInd w:w="0" w:type="dxa"/>
+      <w:tblBorders>
+        <w:top w:val="single" w:sz="4" w:space="0" w:color="auto"/>
+        <w:left w:val="single" w:sz="4" w:space="0" w:color="auto"/>
+        <w:bottom w:val="single" w:sz="4" w:space="0" w:color="auto"/>
+        <w:right w:val="single" w:sz="4" w:space="0" w:color="auto"/>
+        <w:insideH w:val="single" w:sz="4" w:space="0" w:color="auto"/>
+        <w:insideV w:val="single" w:sz="4" w:space="0" w:color="auto"/>
+      </w:tblBorders>
+      <w:tblCellMar>
+        <w:top w:w="0" w:type="dxa"/>
+        <w:left w:w="108" w:type="dxa"/>
+        <w:bottom w:w="0" w:type="dxa"/>
+        <w:right w:w="108" w:type="dxa"/>
+      </w:tblCellMar>
+    </w:tblPr>
+  </w:style>
+  <w:style w:type="table" w:styleId="LightShading">
+    <w:name w:val="Light Shading"/>
+    <w:basedOn w:val="TableNormal"/>
+    <w:uiPriority w:val="60"/>
+    <w:rsid w:val="004548E0"/>
+    <w:pPr>
+      <w:spacing w:after="0" w:line="240" w:lineRule="auto"/>
+    </w:pPr>
+    <w:rPr>
+      <w:color w:val="000000" w:themeColor="text1" w:themeShade="BF"/>
+    </w:rPr>
+    <w:tblPr>
+      <w:tblStyleRowBandSize w:val="1"/>
+      <w:tblStyleColBandSize w:val="1"/>
+      <w:tblInd w:w="0" w:type="dxa"/>
+      <w:tblBorders>
+        <w:top w:val="single" w:sz="8" w:space="0" w:color="000000" w:themeColor="text1"/>
+        <w:bottom w:val="single" w:sz="8" w:space="0" w:color="000000" w:themeColor="text1"/>
+      </w:tblBorders>
+      <w:tblCellMar>
+        <w:top w:w="0" w:type="dxa"/>
+        <w:left w:w="108" w:type="dxa"/>
+        <w:bottom w:w="0" w:type="dxa"/>
+        <w:right w:w="108" w:type="dxa"/>
+      </w:tblCellMar>
+    </w:tblPr>
+    <w:tblStylePr w:type="firstRow">
+      <w:pPr>
+        <w:spacing w:before="0" w:after="0" w:line="240" w:lineRule="auto"/>
+      </w:pPr>
+      <w:rPr>
+        <w:b/>
+        <w:bCs/>
+      </w:rPr>
+      <w:tblPr/>
+      <w:tcPr>
+        <w:tcBorders>
+          <w:top w:val="single" w:sz="8" w:space="0" w:color="000000" w:themeColor="text1"/>
+          <w:left w:val="nil"/>
+          <w:bottom w:val="single" w:sz="8" w:space="0" w:color="000000" w:themeColor="text1"/>
+          <w:right w:val="nil"/>
+          <w:insideH w:val="nil"/>
+          <w:insideV w:val="nil"/>
+        </w:tcBorders>
+      </w:tcPr>
+    </w:tblStylePr>
+    <w:tblStylePr w:type="lastRow">
+      <w:pPr>
+        <w:spacing w:before="0" w:after="0" w:line="240" w:lineRule="auto"/>
+      </w:pPr>
+      <w:rPr>
+        <w:b/>
+        <w:bCs/>
+      </w:rPr>
+      <w:tblPr/>
+      <w:tcPr>
+        <w:tcBorders>
+          <w:top w:val="single" w:sz="8" w:space="0" w:color="000000" w:themeColor="text1"/>
+          <w:left w:val="nil"/>
+          <w:bottom w:val="single" w:sz="8" w:space="0" w:color="000000" w:themeColor="text1"/>
+          <w:right w:val="nil"/>
+          <w:insideH w:val="nil"/>
+          <w:insideV w:val="nil"/>
+        </w:tcBorders>
+      </w:tcPr>
+    </w:tblStylePr>
+    <w:tblStylePr w:type="firstCol">
+      <w:rPr>
+        <w:b/>
+        <w:bCs/>
+      </w:rPr>
+    </w:tblStylePr>
+    <w:tblStylePr w:type="lastCol">
+      <w:rPr>
+        <w:b/>
+        <w:bCs/>
+      </w:rPr>
+    </w:tblStylePr>
+    <w:tblStylePr w:type="band1Vert">
+      <w:tblPr/>
+      <w:tcPr>
+        <w:tcBorders>
+          <w:left w:val="nil"/>
+          <w:right w:val="nil"/>
+          <w:insideH w:val="nil"/>
+          <w:insideV w:val="nil"/>
+        </w:tcBorders>
+        <w:shd w:val="clear" w:color="auto" w:fill="C0C0C0" w:themeFill="text1" w:themeFillTint="3F"/>
+      </w:tcPr>
+    </w:tblStylePr>
+    <w:tblStylePr w:type="band1Horz">
+      <w:tblPr/>
+      <w:tcPr>
+        <w:tcBorders>
+          <w:left w:val="nil"/>
+          <w:right w:val="nil"/>
+          <w:insideH w:val="nil"/>
+          <w:insideV w:val="nil"/>
+        </w:tcBorders>
+        <w:shd w:val="clear" w:color="auto" w:fill="C0C0C0" w:themeFill="text1" w:themeFillTint="3F"/>
+      </w:tcPr>
+    </w:tblStylePr>
+  </w:style>
+  <w:style w:type="table" w:styleId="LightShading-Accent1">
+    <w:name w:val="Light Shading Accent 1"/>
+    <w:basedOn w:val="TableNormal"/>
+    <w:uiPriority w:val="60"/>
+    <w:rsid w:val="004548E0"/>
+    <w:pPr>
+      <w:spacing w:after="0" w:line="240" w:lineRule="auto"/>
+    </w:pPr>
+    <w:rPr>
+      <w:color w:val="365F91" w:themeColor="accent1" w:themeShade="BF"/>
+    </w:rPr>
+    <w:tblPr>
+      <w:tblStyleRowBandSize w:val="1"/>
+      <w:tblStyleColBandSize w:val="1"/>
+      <w:tblInd w:w="0" w:type="dxa"/>
+      <w:tblBorders>
+        <w:top w:val="single" w:sz="8" w:space="0" w:color="4F81BD" w:themeColor="accent1"/>
+        <w:bottom w:val="single" w:sz="8" w:space="0" w:color="4F81BD" w:themeColor="accent1"/>
+      </w:tblBorders>
+      <w:tblCellMar>
+        <w:top w:w="0" w:type="dxa"/>
+        <w:left w:w="108" w:type="dxa"/>
+        <w:bottom w:w="0" w:type="dxa"/>
+        <w:right w:w="108" w:type="dxa"/>
+      </w:tblCellMar>
+    </w:tblPr>
+    <w:tblStylePr w:type="firstRow">
+      <w:pPr>
+        <w:spacing w:before="0" w:after="0" w:line="240" w:lineRule="auto"/>
+      </w:pPr>
+      <w:rPr>
+        <w:b/>
+        <w:bCs/>
+      </w:rPr>
+      <w:tblPr/>
+      <w:tcPr>
+        <w:tcBorders>
+          <w:top w:val="single" w:sz="8" w:space="0" w:color="4F81BD" w:themeColor="accent1"/>
+          <w:left w:val="nil"/>
+          <w:bottom w:val="single" w:sz="8" w:space="0" w:color="4F81BD" w:themeColor="accent1"/>
+          <w:right w:val="nil"/>
+          <w:insideH w:val="nil"/>
+          <w:insideV w:val="nil"/>
+        </w:tcBorders>
+      </w:tcPr>
+    </w:tblStylePr>
+    <w:tblStylePr w:type="lastRow">
+      <w:pPr>
+        <w:spacing w:before="0" w:after="0" w:line="240" w:lineRule="auto"/>
+      </w:pPr>
+      <w:rPr>
+        <w:b/>
+        <w:bCs/>
+      </w:rPr>
+      <w:tblPr/>
+      <w:tcPr>
+        <w:tcBorders>
+          <w:top w:val="single" w:sz="8" w:space="0" w:color="4F81BD" w:themeColor="accent1"/>
+          <w:left w:val="nil"/>
+          <w:bottom w:val="single" w:sz="8" w:space="0" w:color="4F81BD" w:themeColor="accent1"/>
+          <w:right w:val="nil"/>
+          <w:insideH w:val="nil"/>
+          <w:insideV w:val="nil"/>
+        </w:tcBorders>
+      </w:tcPr>
+    </w:tblStylePr>
+    <w:tblStylePr w:type="firstCol">
+      <w:rPr>
+        <w:b/>
+        <w:bCs/>
+      </w:rPr>
+    </w:tblStylePr>
+    <w:tblStylePr w:type="lastCol">
+      <w:rPr>
+        <w:b/>
+        <w:bCs/>
+      </w:rPr>
+    </w:tblStylePr>
+    <w:tblStylePr w:type="band1Vert">
+      <w:tblPr/>
+      <w:tcPr>
+        <w:tcBorders>
+          <w:left w:val="nil"/>
+          <w:right w:val="nil"/>
+          <w:insideH w:val="nil"/>
+          <w:insideV w:val="nil"/>
+        </w:tcBorders>
+        <w:shd w:val="clear" w:color="auto" w:fill="D3DFEE" w:themeFill="accent1" w:themeFillTint="3F"/>
+      </w:tcPr>
+    </w:tblStylePr>
+    <w:tblStylePr w:type="band1Horz">
+      <w:tblPr/>
+      <w:tcPr>
+        <w:tcBorders>
+          <w:left w:val="nil"/>
+          <w:right w:val="nil"/>
+          <w:insideH w:val="nil"/>
+          <w:insideV w:val="nil"/>
+        </w:tcBorders>
+        <w:shd w:val="clear" w:color="auto" w:fill="D3DFEE" w:themeFill="accent1" w:themeFillTint="3F"/>
+      </w:tcPr>
+    </w:tblStylePr>
   </w:style>
 </w:styles>
 </file>

</xml_diff>

<commit_message>
fixed some css and routes
</commit_message>
<xml_diff>
--- a/DevelopementSteps.docx
+++ b/DevelopementSteps.docx
@@ -791,9 +791,9 @@
         </w:rPr>
         <w:drawing>
           <wp:inline distT="0" distB="0" distL="0" distR="0">
-            <wp:extent cx="5760720" cy="1879453"/>
+            <wp:extent cx="5760720" cy="3877646"/>
             <wp:effectExtent l="19050" t="0" r="0" b="0"/>
-            <wp:docPr id="2" name="Picture 1"/>
+            <wp:docPr id="8" name="Picture 10"/>
             <wp:cNvGraphicFramePr>
               <a:graphicFrameLocks xmlns:a="http://schemas.openxmlformats.org/drawingml/2006/main" noChangeAspect="1"/>
             </wp:cNvGraphicFramePr>
@@ -801,7 +801,7 @@
               <a:graphicData uri="http://schemas.openxmlformats.org/drawingml/2006/picture">
                 <pic:pic xmlns:pic="http://schemas.openxmlformats.org/drawingml/2006/picture">
                   <pic:nvPicPr>
-                    <pic:cNvPr id="0" name="Picture 1"/>
+                    <pic:cNvPr id="0" name="Picture 10"/>
                     <pic:cNvPicPr>
                       <a:picLocks noChangeAspect="1" noChangeArrowheads="1"/>
                     </pic:cNvPicPr>
@@ -816,7 +816,7 @@
                   <pic:spPr bwMode="auto">
                     <a:xfrm>
                       <a:off x="0" y="0"/>
-                      <a:ext cx="5760720" cy="1879453"/>
+                      <a:ext cx="5760720" cy="3877646"/>
                     </a:xfrm>
                     <a:prstGeom prst="rect">
                       <a:avLst/>
@@ -846,9 +846,130 @@
       <w:r>
         <w:rPr>
           <w:rFonts w:cstheme="minorHAnsi"/>
+          <w:noProof/>
+          <w:lang w:eastAsia="ro-RO"/>
+        </w:rPr>
+        <w:lastRenderedPageBreak/>
+        <w:drawing>
+          <wp:inline distT="0" distB="0" distL="0" distR="0">
+            <wp:extent cx="5760720" cy="2093821"/>
+            <wp:effectExtent l="19050" t="0" r="0" b="0"/>
+            <wp:docPr id="16" name="Picture 16"/>
+            <wp:cNvGraphicFramePr>
+              <a:graphicFrameLocks xmlns:a="http://schemas.openxmlformats.org/drawingml/2006/main" noChangeAspect="1"/>
+            </wp:cNvGraphicFramePr>
+            <a:graphic xmlns:a="http://schemas.openxmlformats.org/drawingml/2006/main">
+              <a:graphicData uri="http://schemas.openxmlformats.org/drawingml/2006/picture">
+                <pic:pic xmlns:pic="http://schemas.openxmlformats.org/drawingml/2006/picture">
+                  <pic:nvPicPr>
+                    <pic:cNvPr id="0" name="Picture 16"/>
+                    <pic:cNvPicPr>
+                      <a:picLocks noChangeAspect="1" noChangeArrowheads="1"/>
+                    </pic:cNvPicPr>
+                  </pic:nvPicPr>
+                  <pic:blipFill>
+                    <a:blip r:embed="rId13" cstate="print"/>
+                    <a:srcRect/>
+                    <a:stretch>
+                      <a:fillRect/>
+                    </a:stretch>
+                  </pic:blipFill>
+                  <pic:spPr bwMode="auto">
+                    <a:xfrm>
+                      <a:off x="0" y="0"/>
+                      <a:ext cx="5760720" cy="2093821"/>
+                    </a:xfrm>
+                    <a:prstGeom prst="rect">
+                      <a:avLst/>
+                    </a:prstGeom>
+                    <a:noFill/>
+                    <a:ln w="9525">
+                      <a:noFill/>
+                      <a:miter lim="800000"/>
+                      <a:headEnd/>
+                      <a:tailEnd/>
+                    </a:ln>
+                  </pic:spPr>
+                </pic:pic>
+              </a:graphicData>
+            </a:graphic>
+          </wp:inline>
+        </w:drawing>
+      </w:r>
+    </w:p>
+    <w:p>
+      <w:pPr>
+        <w:rPr>
+          <w:rFonts w:cstheme="minorHAnsi"/>
+          <w:lang w:val="en-US"/>
+        </w:rPr>
+      </w:pPr>
+      <w:r>
+        <w:rPr>
+          <w:rFonts w:cstheme="minorHAnsi"/>
           <w:lang w:val="en-US"/>
         </w:rPr>
         <w:t>Checkout</w:t>
+      </w:r>
+    </w:p>
+    <w:p>
+      <w:pPr>
+        <w:rPr>
+          <w:rFonts w:cstheme="minorHAnsi"/>
+          <w:lang w:val="en-US"/>
+        </w:rPr>
+      </w:pPr>
+      <w:r>
+        <w:rPr>
+          <w:rFonts w:cstheme="minorHAnsi"/>
+          <w:noProof/>
+          <w:lang w:eastAsia="ro-RO"/>
+        </w:rPr>
+        <w:drawing>
+          <wp:inline distT="0" distB="0" distL="0" distR="0">
+            <wp:extent cx="5760720" cy="3750735"/>
+            <wp:effectExtent l="19050" t="0" r="0" b="0"/>
+            <wp:docPr id="9" name="Picture 13"/>
+            <wp:cNvGraphicFramePr>
+              <a:graphicFrameLocks xmlns:a="http://schemas.openxmlformats.org/drawingml/2006/main" noChangeAspect="1"/>
+            </wp:cNvGraphicFramePr>
+            <a:graphic xmlns:a="http://schemas.openxmlformats.org/drawingml/2006/main">
+              <a:graphicData uri="http://schemas.openxmlformats.org/drawingml/2006/picture">
+                <pic:pic xmlns:pic="http://schemas.openxmlformats.org/drawingml/2006/picture">
+                  <pic:nvPicPr>
+                    <pic:cNvPr id="0" name="Picture 13"/>
+                    <pic:cNvPicPr>
+                      <a:picLocks noChangeAspect="1" noChangeArrowheads="1"/>
+                    </pic:cNvPicPr>
+                  </pic:nvPicPr>
+                  <pic:blipFill>
+                    <a:blip r:embed="rId14" cstate="print"/>
+                    <a:srcRect/>
+                    <a:stretch>
+                      <a:fillRect/>
+                    </a:stretch>
+                  </pic:blipFill>
+                  <pic:spPr bwMode="auto">
+                    <a:xfrm>
+                      <a:off x="0" y="0"/>
+                      <a:ext cx="5760720" cy="3750735"/>
+                    </a:xfrm>
+                    <a:prstGeom prst="rect">
+                      <a:avLst/>
+                    </a:prstGeom>
+                    <a:noFill/>
+                    <a:ln w="9525">
+                      <a:noFill/>
+                      <a:miter lim="800000"/>
+                      <a:headEnd/>
+                      <a:tailEnd/>
+                    </a:ln>
+                  </pic:spPr>
+                </pic:pic>
+              </a:graphicData>
+            </a:graphic>
+          </wp:inline>
+        </w:drawing>
       </w:r>
     </w:p>
     <w:p>
@@ -883,7 +1004,7 @@
                     </pic:cNvPicPr>
                   </pic:nvPicPr>
                   <pic:blipFill>
-                    <a:blip r:embed="rId13" cstate="print"/>
+                    <a:blip r:embed="rId15" cstate="print"/>
                     <a:srcRect/>
                     <a:stretch>
                       <a:fillRect/>
@@ -943,7 +1064,7 @@
                     </pic:cNvPicPr>
                   </pic:nvPicPr>
                   <pic:blipFill>
-                    <a:blip r:embed="rId14" cstate="print"/>
+                    <a:blip r:embed="rId16" cstate="print"/>
                     <a:srcRect/>
                     <a:stretch>
                       <a:fillRect/>
@@ -1350,7 +1471,7 @@
                     </pic:cNvPicPr>
                   </pic:nvPicPr>
                   <pic:blipFill>
-                    <a:blip r:embed="rId15" cstate="print"/>
+                    <a:blip r:embed="rId17" cstate="print"/>
                     <a:srcRect/>
                     <a:stretch>
                       <a:fillRect/>
@@ -1399,7 +1520,7 @@
       </w:pPr>
     </w:p>
     <w:sectPr>
-      <w:footerReference w:type="default" r:id="rId16"/>
+      <w:footerReference w:type="default" r:id="rId18"/>
       <w:pgSz w:w="11906" w:h="16838"/>
       <w:pgMar w:top="1417" w:right="1417" w:bottom="1417" w:left="1417" w:header="708" w:footer="708" w:gutter="0"/>
       <w:cols w:space="708"/>

</xml_diff>